<commit_message>
TMA02 work, downloaded TMA01 marked, edited some photos
</commit_message>
<xml_diff>
--- a/TMA 02 Learning Outcomes.docx
+++ b/TMA 02 Learning Outcomes.docx
@@ -698,6 +698,7 @@
               <w:rPr>
                 <w:sz w:val="18"/>
                 <w:szCs w:val="18"/>
+                <w:highlight w:val="yellow"/>
               </w:rPr>
               <w:t>LO2. Identify and refine the goals and content of your project.</w:t>
             </w:r>
@@ -883,12 +884,14 @@
               <w:rPr>
                 <w:sz w:val="18"/>
                 <w:szCs w:val="18"/>
-              </w:rPr>
-            </w:pPr>
-            <w:r>
-              <w:rPr>
-                <w:sz w:val="18"/>
-                <w:szCs w:val="18"/>
+                <w:highlight w:val="yellow"/>
+              </w:rPr>
+            </w:pPr>
+            <w:r>
+              <w:rPr>
+                <w:sz w:val="18"/>
+                <w:szCs w:val="18"/>
+                <w:highlight w:val="yellow"/>
               </w:rPr>
               <w:t>LO3. Identify, list and justify the resources, skills and activities needed to carry out the project successfully. Identify and address any associated risks.</w:t>
             </w:r>
@@ -906,12 +909,14 @@
               <w:rPr>
                 <w:sz w:val="18"/>
                 <w:szCs w:val="18"/>
-              </w:rPr>
-            </w:pPr>
-            <w:r>
-              <w:rPr>
-                <w:sz w:val="18"/>
-                <w:szCs w:val="18"/>
+                <w:highlight w:val="yellow"/>
+              </w:rPr>
+            </w:pPr>
+            <w:r>
+              <w:rPr>
+                <w:sz w:val="18"/>
+                <w:szCs w:val="18"/>
+                <w:highlight w:val="yellow"/>
               </w:rPr>
               <w:t>LO4. Gather, analyse and evaluate relevant information to complete the project successfully.</w:t>
             </w:r>
@@ -1136,6 +1141,7 @@
               <w:rPr>
                 <w:sz w:val="18"/>
                 <w:szCs w:val="18"/>
+                <w:highlight w:val="yellow"/>
               </w:rPr>
               <w:lastRenderedPageBreak/>
               <w:t>LO7. Communicate information, ideas, problems and solutions clearly.</w:t>
@@ -1170,7 +1176,17 @@
                 <w:sz w:val="18"/>
                 <w:szCs w:val="18"/>
               </w:rPr>
-              <w:t>A very clear, readable piece of work. Makes good use of language, diagrams, tables, etcetera, where necessary. Few or no spelling or grammatical errors.</w:t>
+              <w:t>A very clear, readable piece of work. Makes good use of language, diagrams, tables, etc</w:t>
+            </w:r>
+            <w:bookmarkStart w:id="0" w:name="_GoBack"/>
+            <w:bookmarkEnd w:id="0"/>
+            <w:r>
+              <w:rPr>
+                <w:bCs/>
+                <w:sz w:val="18"/>
+                <w:szCs w:val="18"/>
+              </w:rPr>
+              <w:t>etera, where necessary. Few or no spelling or grammatical errors.</w:t>
             </w:r>
           </w:p>
         </w:tc>
@@ -1322,12 +1338,14 @@
               <w:rPr>
                 <w:sz w:val="18"/>
                 <w:szCs w:val="18"/>
-              </w:rPr>
-            </w:pPr>
-            <w:r>
-              <w:rPr>
-                <w:sz w:val="18"/>
-                <w:szCs w:val="18"/>
+                <w:highlight w:val="yellow"/>
+              </w:rPr>
+            </w:pPr>
+            <w:r>
+              <w:rPr>
+                <w:sz w:val="18"/>
+                <w:szCs w:val="18"/>
+                <w:highlight w:val="yellow"/>
               </w:rPr>
               <w:t>LO8. Learn independently and reflect on what has been done, with a view to improving skills and knowledge.</w:t>
             </w:r>
@@ -1468,16 +1486,7 @@
                 <w:sz w:val="18"/>
                 <w:szCs w:val="18"/>
               </w:rPr>
-              <w:t>Finds it difficult to identify factors that lead to effective or ineffective working. Some project work undertaken but it may be underdeveloped or have focused on issues that are very peripheral to the successful outc</w:t>
-            </w:r>
-            <w:bookmarkStart w:id="0" w:name="_GoBack"/>
-            <w:bookmarkEnd w:id="0"/>
-            <w:r>
-              <w:rPr>
-                <w:sz w:val="18"/>
-                <w:szCs w:val="18"/>
-              </w:rPr>
-              <w:t>ome of the project.</w:t>
+              <w:t>Finds it difficult to identify factors that lead to effective or ineffective working. Some project work undertaken but it may be underdeveloped or have focused on issues that are very peripheral to the successful outcome of the project.</w:t>
             </w:r>
           </w:p>
         </w:tc>
@@ -1537,6 +1546,7 @@
               <w:rPr>
                 <w:sz w:val="18"/>
                 <w:szCs w:val="18"/>
+                <w:highlight w:val="yellow"/>
               </w:rPr>
               <w:t>LO9. Plan and organise your project work appropriately, and keep systematic records of plans, progress and outcomes.</w:t>
             </w:r>

</xml_diff>